<commit_message>
converting Weave to wp8
</commit_message>
<xml_diff>
--- a/Windows Phone 8/conversionTracker.docx
+++ b/Windows Phone 8/conversionTracker.docx
@@ -3,137 +3,317 @@
 <w:document xmlns:wpc="http://schemas.microsoft.com/office/word/2010/wordprocessingCanvas" xmlns:mc="http://schemas.openxmlformats.org/markup-compatibility/2006" xmlns:o="urn:schemas-microsoft-com:office:office" xmlns:r="http://schemas.openxmlformats.org/officeDocument/2006/relationships" xmlns:m="http://schemas.openxmlformats.org/officeDocument/2006/math" xmlns:v="urn:schemas-microsoft-com:vml" xmlns:wp14="http://schemas.microsoft.com/office/word/2010/wordprocessingDrawing" xmlns:wp="http://schemas.openxmlformats.org/drawingml/2006/wordprocessingDrawing" xmlns:w10="urn:schemas-microsoft-com:office:word" xmlns:w="http://schemas.openxmlformats.org/wordprocessingml/2006/main" xmlns:w14="http://schemas.microsoft.com/office/word/2010/wordml" xmlns:w15="http://schemas.microsoft.com/office/word/2012/wordml" xmlns:wpg="http://schemas.microsoft.com/office/word/2010/wordprocessingGroup" xmlns:wpi="http://schemas.microsoft.com/office/word/2010/wordprocessingInk" xmlns:wne="http://schemas.microsoft.com/office/word/2006/wordml" xmlns:wps="http://schemas.microsoft.com/office/word/2010/wordprocessingShape" mc:Ignorable="w14 w15 wp14">
   <w:body>
     <w:p>
+      <w:pPr>
+        <w:spacing w:line="240" w:lineRule="auto"/>
+      </w:pPr>
+      <w:proofErr w:type="spellStart"/>
       <w:r>
         <w:t>SelesGames.Phone.U</w:t>
       </w:r>
       <w:r>
         <w:t>I</w:t>
       </w:r>
-    </w:p>
-    <w:p>
-      <w:r>
-        <w:tab/>
-        <w:t>Uses old version of System.Reactive</w:t>
-      </w:r>
+      <w:proofErr w:type="spellEnd"/>
+    </w:p>
+    <w:p>
+      <w:pPr>
+        <w:spacing w:line="240" w:lineRule="auto"/>
+      </w:pPr>
+      <w:r>
+        <w:tab/>
+        <w:t xml:space="preserve">Uses old version of </w:t>
+      </w:r>
+      <w:proofErr w:type="spellStart"/>
+      <w:r>
+        <w:t>System.Reactive</w:t>
+      </w:r>
+      <w:proofErr w:type="spellEnd"/>
       <w:r>
         <w:t xml:space="preserve"> | UPGRADED TO NEW</w:t>
       </w:r>
     </w:p>
     <w:p>
+      <w:pPr>
+        <w:spacing w:line="240" w:lineRule="auto"/>
+      </w:pPr>
+      <w:proofErr w:type="spellStart"/>
       <w:r>
         <w:t>SelesGames.WP.IsoStorage</w:t>
       </w:r>
-    </w:p>
-    <w:p>
-      <w:r>
-        <w:tab/>
-        <w:t>Uses older version of SharpZipLib</w:t>
-      </w:r>
-    </w:p>
-    <w:p>
+      <w:proofErr w:type="spellEnd"/>
+    </w:p>
+    <w:p>
+      <w:pPr>
+        <w:spacing w:line="240" w:lineRule="auto"/>
+      </w:pPr>
+      <w:r>
+        <w:tab/>
+        <w:t xml:space="preserve">Uses older version of </w:t>
+      </w:r>
+      <w:proofErr w:type="spellStart"/>
+      <w:r>
+        <w:t>SharpZipLib</w:t>
+      </w:r>
+      <w:proofErr w:type="spellEnd"/>
+    </w:p>
+    <w:p>
+      <w:pPr>
+        <w:spacing w:line="240" w:lineRule="auto"/>
+      </w:pPr>
+      <w:proofErr w:type="spellStart"/>
       <w:r>
         <w:t>SelesGames.WP.IsoStorage.Protobuf</w:t>
       </w:r>
-    </w:p>
-    <w:p>
-      <w:r>
-        <w:tab/>
-        <w:t>Uses old version of protobuf</w:t>
-      </w:r>
-    </w:p>
-    <w:p>
+      <w:proofErr w:type="spellEnd"/>
+    </w:p>
+    <w:p>
+      <w:pPr>
+        <w:spacing w:line="240" w:lineRule="auto"/>
+      </w:pPr>
+      <w:r>
+        <w:tab/>
+        <w:t xml:space="preserve">Uses old version of </w:t>
+      </w:r>
+      <w:proofErr w:type="spellStart"/>
+      <w:r>
+        <w:t>protobuf</w:t>
+      </w:r>
+      <w:proofErr w:type="spellEnd"/>
+    </w:p>
+    <w:p>
+      <w:pPr>
+        <w:spacing w:line="240" w:lineRule="auto"/>
+      </w:pPr>
+      <w:proofErr w:type="spellStart"/>
       <w:r>
         <w:t>SelesGames.WP.Rest</w:t>
       </w:r>
-    </w:p>
-    <w:p>
+      <w:proofErr w:type="spellEnd"/>
+    </w:p>
+    <w:p>
+      <w:pPr>
+        <w:spacing w:line="240" w:lineRule="auto"/>
+      </w:pPr>
+      <w:r>
+        <w:tab/>
+        <w:t xml:space="preserve">Uses old version of </w:t>
+      </w:r>
+      <w:proofErr w:type="spellStart"/>
+      <w:r>
+        <w:t>SharpZipLib</w:t>
+      </w:r>
+      <w:proofErr w:type="spellEnd"/>
+    </w:p>
+    <w:p>
+      <w:pPr>
+        <w:spacing w:line="240" w:lineRule="auto"/>
+      </w:pPr>
+      <w:proofErr w:type="spellStart"/>
+      <w:r>
+        <w:t>SelesGames.WP.Rest.JsonDotNet</w:t>
+      </w:r>
+      <w:proofErr w:type="spellEnd"/>
+    </w:p>
+    <w:p>
+      <w:pPr>
+        <w:spacing w:line="240" w:lineRule="auto"/>
+      </w:pPr>
+      <w:r>
+        <w:tab/>
+        <w:t xml:space="preserve">Uses old version of </w:t>
+      </w:r>
+      <w:proofErr w:type="spellStart"/>
+      <w:r>
+        <w:t>Newtonsoft</w:t>
+      </w:r>
+      <w:r>
+        <w:t>.</w:t>
+      </w:r>
+      <w:r>
+        <w:t>Json</w:t>
+      </w:r>
+      <w:proofErr w:type="spellEnd"/>
+    </w:p>
+    <w:p>
+      <w:pPr>
+        <w:spacing w:line="240" w:lineRule="auto"/>
+      </w:pPr>
+      <w:proofErr w:type="spellStart"/>
+      <w:r>
+        <w:t>SelesGames.WP.Rest.Protobuf</w:t>
+      </w:r>
+      <w:proofErr w:type="spellEnd"/>
+    </w:p>
+    <w:p>
+      <w:pPr>
+        <w:spacing w:line="240" w:lineRule="auto"/>
+      </w:pPr>
+      <w:r>
+        <w:tab/>
+        <w:t xml:space="preserve">Uses old version of </w:t>
+      </w:r>
+      <w:proofErr w:type="spellStart"/>
+      <w:r>
+        <w:t>protobuf</w:t>
+      </w:r>
+      <w:proofErr w:type="spellEnd"/>
+    </w:p>
+    <w:p>
+      <w:pPr>
+        <w:spacing w:line="240" w:lineRule="auto"/>
+      </w:pPr>
+      <w:proofErr w:type="spellStart"/>
+      <w:r>
+        <w:t>ToastPromptControl</w:t>
+      </w:r>
+      <w:proofErr w:type="spellEnd"/>
+    </w:p>
+    <w:p>
+      <w:pPr>
+        <w:spacing w:line="240" w:lineRule="auto"/>
+      </w:pPr>
+      <w:r>
+        <w:tab/>
+        <w:t xml:space="preserve">Uses old version of </w:t>
+      </w:r>
+      <w:proofErr w:type="spellStart"/>
+      <w:r>
+        <w:t>System.Reactive</w:t>
+      </w:r>
+      <w:proofErr w:type="spellEnd"/>
+    </w:p>
+    <w:p>
+      <w:pPr>
+        <w:spacing w:line="240" w:lineRule="auto"/>
+      </w:pPr>
+      <w:proofErr w:type="spellStart"/>
+      <w:r>
+        <w:t>weave.Common.Reactive</w:t>
+      </w:r>
+      <w:proofErr w:type="spellEnd"/>
+    </w:p>
+    <w:p>
+      <w:pPr>
+        <w:spacing w:line="240" w:lineRule="auto"/>
+      </w:pPr>
+      <w:r>
+        <w:tab/>
+        <w:t xml:space="preserve">Uses old version of </w:t>
+      </w:r>
+      <w:proofErr w:type="spellStart"/>
+      <w:r>
+        <w:t>System.Reactive</w:t>
+      </w:r>
+      <w:proofErr w:type="spellEnd"/>
+      <w:r>
+        <w:br/>
+      </w:r>
+      <w:r>
+        <w:tab/>
+        <w:t xml:space="preserve">Uses old version of </w:t>
+      </w:r>
+      <w:proofErr w:type="spellStart"/>
+      <w:r>
+        <w:t>System.Reactive</w:t>
+      </w:r>
+      <w:r>
+        <w:t>.Windows</w:t>
+      </w:r>
+      <w:r>
+        <w:t>.Threading</w:t>
+      </w:r>
+      <w:proofErr w:type="spellEnd"/>
+    </w:p>
+    <w:p>
+      <w:pPr>
+        <w:spacing w:line="240" w:lineRule="auto"/>
+      </w:pPr>
+      <w:proofErr w:type="spellStart"/>
+      <w:r>
+        <w:t>weave.UI.Advertising.Mango</w:t>
+      </w:r>
+      <w:proofErr w:type="spellEnd"/>
+    </w:p>
+    <w:p>
+      <w:pPr>
+        <w:spacing w:line="240" w:lineRule="auto"/>
+      </w:pPr>
+      <w:r>
+        <w:tab/>
+        <w:t xml:space="preserve">Uses old version of </w:t>
+      </w:r>
+      <w:proofErr w:type="spellStart"/>
+      <w:r>
+        <w:t>Microsoft.Advertising.Mobile</w:t>
+      </w:r>
+      <w:proofErr w:type="spellEnd"/>
+      <w:r>
+        <w:br/>
+      </w:r>
+      <w:r>
+        <w:tab/>
+        <w:t xml:space="preserve">Uses old version of </w:t>
+      </w:r>
+      <w:proofErr w:type="spellStart"/>
+      <w:r>
+        <w:t>Microsoft.Advertising.Mobile.UI</w:t>
+      </w:r>
+      <w:proofErr w:type="spellEnd"/>
+    </w:p>
+    <w:p>
+      <w:pPr>
+        <w:spacing w:line="240" w:lineRule="auto"/>
+      </w:pPr>
+      <w:proofErr w:type="spellStart"/>
+      <w:r>
+        <w:t>weave.Data</w:t>
+      </w:r>
+      <w:proofErr w:type="spellEnd"/>
+    </w:p>
+    <w:p>
+      <w:pPr>
+        <w:spacing w:line="240" w:lineRule="auto"/>
+      </w:pPr>
+      <w:r>
+        <w:tab/>
+        <w:t xml:space="preserve">Uses old version of </w:t>
+      </w:r>
+      <w:proofErr w:type="spellStart"/>
+      <w:r>
+        <w:t>protobuf</w:t>
+      </w:r>
+      <w:proofErr w:type="spellEnd"/>
+    </w:p>
+    <w:p>
+      <w:pPr>
+        <w:spacing w:line="240" w:lineRule="auto"/>
+      </w:pPr>
+      <w:proofErr w:type="spellStart"/>
+      <w:r>
+        <w:t>weave.RSS</w:t>
+      </w:r>
+      <w:proofErr w:type="spellEnd"/>
+    </w:p>
+    <w:p>
+      <w:pPr>
+        <w:spacing w:line="240" w:lineRule="auto"/>
+      </w:pPr>
+      <w:r>
+        <w:tab/>
+        <w:t xml:space="preserve">Uses old version of </w:t>
+      </w:r>
+      <w:proofErr w:type="spellStart"/>
+      <w:r>
+        <w:t>protobuf</w:t>
+      </w:r>
+      <w:proofErr w:type="spellEnd"/>
+      <w:r>
+        <w:br/>
+      </w:r>
       <w:r>
         <w:tab/>
         <w:t>Uses old version of SharpZipLib</w:t>
       </w:r>
-    </w:p>
-    <w:p>
-      <w:r>
-        <w:t>SelesGames.WP.Rest.JsonDotNet</w:t>
-      </w:r>
-    </w:p>
-    <w:p>
-      <w:r>
-        <w:tab/>
-        <w:t>Uses old version of Newtonsoft</w:t>
-      </w:r>
-      <w:r>
-        <w:t>.</w:t>
-      </w:r>
-      <w:r>
-        <w:t>Json</w:t>
-      </w:r>
-    </w:p>
-    <w:p>
-      <w:r>
-        <w:t>SelesGames.WP.Rest.Protobuf</w:t>
-      </w:r>
-    </w:p>
-    <w:p>
-      <w:r>
-        <w:tab/>
-        <w:t>Uses old version of protobuf</w:t>
-      </w:r>
-    </w:p>
-    <w:p>
-      <w:r>
-        <w:t>ToastPromptControl</w:t>
-      </w:r>
-    </w:p>
-    <w:p>
-      <w:r>
-        <w:tab/>
-        <w:t>Uses old version of System.Reactive</w:t>
-      </w:r>
-    </w:p>
-    <w:p>
-      <w:r>
-        <w:t>weave.Common.Reactive</w:t>
-      </w:r>
-    </w:p>
-    <w:p>
-      <w:r>
-        <w:tab/>
-        <w:t>Uses old version of System.Reactive</w:t>
-      </w:r>
-      <w:r>
-        <w:br/>
-      </w:r>
-      <w:r>
-        <w:tab/>
-        <w:t>Uses old version of System.Reactive</w:t>
-      </w:r>
-      <w:r>
-        <w:t>.Windows</w:t>
-      </w:r>
-      <w:r>
-        <w:t>.Threading</w:t>
-      </w:r>
-    </w:p>
-    <w:p>
-      <w:r>
-        <w:t>weave.UI.Advertising.Mango</w:t>
-      </w:r>
-    </w:p>
-    <w:p>
-      <w:r>
-        <w:tab/>
-        <w:t>Uses old version of Microsoft.Advertising.Mobile</w:t>
-      </w:r>
-      <w:r>
-        <w:br/>
-      </w:r>
-      <w:r>
-        <w:tab/>
-        <w:t>Uses old version of Microsoft.Advertising.Mobile.UI</w:t>
-      </w:r>
-    </w:p>
-    <w:p>
       <w:bookmarkStart w:id="0" w:name="_GoBack"/>
       <w:bookmarkEnd w:id="0"/>
     </w:p>

</xml_diff>

<commit_message>
added updated versions of Json.NET, protobuf, and ninject
</commit_message>
<xml_diff>
--- a/Windows Phone 8/conversionTracker.docx
+++ b/Windows Phone 8/conversionTracker.docx
@@ -59,9 +59,15 @@
     <w:p>
       <w:pPr>
         <w:spacing w:line="240" w:lineRule="auto"/>
-      </w:pPr>
-      <w:proofErr w:type="spellStart"/>
-      <w:r>
+        <w:rPr>
+          <w:highlight w:val="yellow"/>
+        </w:rPr>
+      </w:pPr>
+      <w:proofErr w:type="spellStart"/>
+      <w:r>
+        <w:rPr>
+          <w:highlight w:val="yellow"/>
+        </w:rPr>
         <w:t>SelesGames.WP.IsoStorage</w:t>
       </w:r>
       <w:proofErr w:type="spellEnd"/>
@@ -71,14 +77,26 @@
         <w:spacing w:line="240" w:lineRule="auto"/>
       </w:pPr>
       <w:r>
+        <w:rPr>
+          <w:highlight w:val="yellow"/>
+        </w:rPr>
         <w:tab/>
         <w:t xml:space="preserve">Uses older version of </w:t>
       </w:r>
       <w:proofErr w:type="spellStart"/>
       <w:r>
+        <w:rPr>
+          <w:highlight w:val="yellow"/>
+        </w:rPr>
         <w:t>SharpZipLib</w:t>
       </w:r>
       <w:proofErr w:type="spellEnd"/>
+      <w:r>
+        <w:rPr>
+          <w:highlight w:val="yellow"/>
+        </w:rPr>
+        <w:t xml:space="preserve"> | same version</w:t>
+      </w:r>
     </w:p>
     <w:p>
       <w:pPr>
@@ -125,9 +143,15 @@
     <w:p>
       <w:pPr>
         <w:spacing w:line="240" w:lineRule="auto"/>
-      </w:pPr>
-      <w:proofErr w:type="spellStart"/>
-      <w:r>
+        <w:rPr>
+          <w:highlight w:val="yellow"/>
+        </w:rPr>
+      </w:pPr>
+      <w:proofErr w:type="spellStart"/>
+      <w:r>
+        <w:rPr>
+          <w:highlight w:val="yellow"/>
+        </w:rPr>
         <w:t>SelesGames.WP.Rest</w:t>
       </w:r>
       <w:proofErr w:type="spellEnd"/>
@@ -137,21 +161,39 @@
         <w:spacing w:line="240" w:lineRule="auto"/>
       </w:pPr>
       <w:r>
+        <w:rPr>
+          <w:highlight w:val="yellow"/>
+        </w:rPr>
         <w:tab/>
         <w:t xml:space="preserve">Uses old version of </w:t>
       </w:r>
       <w:proofErr w:type="spellStart"/>
       <w:r>
+        <w:rPr>
+          <w:highlight w:val="yellow"/>
+        </w:rPr>
         <w:t>SharpZipLib</w:t>
       </w:r>
       <w:proofErr w:type="spellEnd"/>
-    </w:p>
-    <w:p>
-      <w:pPr>
-        <w:spacing w:line="240" w:lineRule="auto"/>
-      </w:pPr>
-      <w:proofErr w:type="spellStart"/>
-      <w:r>
+      <w:r>
+        <w:rPr>
+          <w:highlight w:val="yellow"/>
+        </w:rPr>
+        <w:t xml:space="preserve"> | same version</w:t>
+      </w:r>
+    </w:p>
+    <w:p>
+      <w:pPr>
+        <w:spacing w:line="240" w:lineRule="auto"/>
+        <w:rPr>
+          <w:highlight w:val="yellow"/>
+        </w:rPr>
+      </w:pPr>
+      <w:proofErr w:type="spellStart"/>
+      <w:r>
+        <w:rPr>
+          <w:highlight w:val="yellow"/>
+        </w:rPr>
         <w:t>SelesGames.WP.Rest.JsonDotNet</w:t>
       </w:r>
       <w:proofErr w:type="spellEnd"/>
@@ -161,20 +203,38 @@
         <w:spacing w:line="240" w:lineRule="auto"/>
       </w:pPr>
       <w:r>
+        <w:rPr>
+          <w:highlight w:val="yellow"/>
+        </w:rPr>
         <w:tab/>
         <w:t xml:space="preserve">Uses old version of </w:t>
       </w:r>
       <w:proofErr w:type="spellStart"/>
       <w:r>
+        <w:rPr>
+          <w:highlight w:val="yellow"/>
+        </w:rPr>
         <w:t>Newtonsoft</w:t>
       </w:r>
       <w:r>
+        <w:rPr>
+          <w:highlight w:val="yellow"/>
+        </w:rPr>
         <w:t>.</w:t>
       </w:r>
       <w:r>
+        <w:rPr>
+          <w:highlight w:val="yellow"/>
+        </w:rPr>
         <w:t>Json</w:t>
       </w:r>
       <w:proofErr w:type="spellEnd"/>
+      <w:r>
+        <w:rPr>
+          <w:highlight w:val="yellow"/>
+        </w:rPr>
+        <w:t xml:space="preserve"> | upgrade to sl3-wp7 version</w:t>
+      </w:r>
     </w:p>
     <w:p>
       <w:pPr>
@@ -389,6 +449,45 @@
         <w:rPr>
           <w:highlight w:val="yellow"/>
         </w:rPr>
+      </w:pPr>
+      <w:proofErr w:type="spellStart"/>
+      <w:r>
+        <w:rPr>
+          <w:highlight w:val="yellow"/>
+        </w:rPr>
+        <w:t>weave.Data</w:t>
+      </w:r>
+      <w:proofErr w:type="spellEnd"/>
+    </w:p>
+    <w:p>
+      <w:pPr>
+        <w:spacing w:line="240" w:lineRule="auto"/>
+      </w:pPr>
+      <w:r>
+        <w:rPr>
+          <w:highlight w:val="yellow"/>
+        </w:rPr>
+        <w:tab/>
+        <w:t xml:space="preserve">Uses old version of </w:t>
+      </w:r>
+      <w:proofErr w:type="spellStart"/>
+      <w:r>
+        <w:rPr>
+          <w:highlight w:val="yellow"/>
+        </w:rPr>
+        <w:t>protobuf</w:t>
+      </w:r>
+      <w:proofErr w:type="spellEnd"/>
+      <w:r>
+        <w:rPr>
+          <w:highlight w:val="yellow"/>
+        </w:rPr>
+        <w:t xml:space="preserve"> | UPGRADED TO WP8 VERSION</w:t>
+      </w:r>
+    </w:p>
+    <w:p>
+      <w:pPr>
+        <w:spacing w:line="240" w:lineRule="auto"/>
       </w:pPr>
       <w:bookmarkStart w:id="0" w:name="_GoBack"/>
       <w:bookmarkEnd w:id="0"/>
@@ -397,19 +496,21 @@
         <w:rPr>
           <w:highlight w:val="yellow"/>
         </w:rPr>
-        <w:t>weave.Data</w:t>
-      </w:r>
-      <w:proofErr w:type="spellEnd"/>
-    </w:p>
-    <w:p>
-      <w:pPr>
-        <w:spacing w:line="240" w:lineRule="auto"/>
-      </w:pPr>
-      <w:r>
-        <w:rPr>
-          <w:highlight w:val="yellow"/>
-        </w:rPr>
-        <w:tab/>
+        <w:t>weave.RSS</w:t>
+      </w:r>
+      <w:proofErr w:type="spellEnd"/>
+    </w:p>
+    <w:p>
+      <w:pPr>
+        <w:spacing w:line="240" w:lineRule="auto"/>
+      </w:pPr>
+      <w:r>
+        <w:tab/>
+      </w:r>
+      <w:r>
+        <w:rPr>
+          <w:highlight w:val="yellow"/>
+        </w:rPr>
         <w:t xml:space="preserve">Uses old version of </w:t>
       </w:r>
       <w:proofErr w:type="spellStart"/>
@@ -426,21 +527,9 @@
         </w:rPr>
         <w:t xml:space="preserve"> | UPGRADED TO WP8 VERSION</w:t>
       </w:r>
-    </w:p>
-    <w:p>
-      <w:pPr>
-        <w:spacing w:line="240" w:lineRule="auto"/>
-      </w:pPr>
-      <w:proofErr w:type="spellStart"/>
-      <w:r>
-        <w:t>weave.RSS</w:t>
-      </w:r>
-      <w:proofErr w:type="spellEnd"/>
-    </w:p>
-    <w:p>
-      <w:pPr>
-        <w:spacing w:line="240" w:lineRule="auto"/>
-      </w:pPr>
+      <w:r>
+        <w:br/>
+      </w:r>
       <w:r>
         <w:tab/>
       </w:r>
@@ -455,27 +544,15 @@
         <w:rPr>
           <w:highlight w:val="yellow"/>
         </w:rPr>
-        <w:t>protobuf</w:t>
-      </w:r>
-      <w:proofErr w:type="spellEnd"/>
-      <w:r>
-        <w:rPr>
-          <w:highlight w:val="yellow"/>
-        </w:rPr>
-        <w:t xml:space="preserve"> | UPGRADED TO WP8 VERSION</w:t>
-      </w:r>
-      <w:r>
-        <w:br/>
-      </w:r>
-      <w:r>
-        <w:tab/>
-        <w:t xml:space="preserve">Uses old version of </w:t>
-      </w:r>
-      <w:proofErr w:type="spellStart"/>
-      <w:r>
         <w:t>SharpZipLib</w:t>
       </w:r>
       <w:proofErr w:type="spellEnd"/>
+      <w:r>
+        <w:rPr>
+          <w:highlight w:val="yellow"/>
+        </w:rPr>
+        <w:t xml:space="preserve"> | same version</w:t>
+      </w:r>
     </w:p>
     <w:sectPr>
       <w:pgSz w:w="12240" w:h="15840"/>

</xml_diff>